<commit_message>
Starting on New Mech elec template
</commit_message>
<xml_diff>
--- a/Mech Elec Template/AAA-Tender - 1.0.docx
+++ b/Mech Elec Template/AAA-Tender - 1.0.docx
@@ -297,7 +297,7 @@
           <w:sz w:val="28"/>
           <w:lang w:val="en-AU"/>
         </w:rPr>
-        <w:t>Tuesday, 7 August 2018</w:t>
+        <w:t>Tuesday, 21 August 2018</w:t>
       </w:r>
       <w:bookmarkEnd w:id="2"/>
       <w:r>
@@ -342,7 +342,7 @@
         <w:rPr>
           <w:noProof/>
         </w:rPr>
-        <w:t>Tuesday, 07 August 2018</w:t>
+        <w:t>Tuesday, 21 August 2018</w:t>
       </w:r>
       <w:r>
         <w:fldChar w:fldCharType="end"/>
@@ -1103,11 +1103,19 @@
           <w:lang w:eastAsia="en-AU"/>
         </w:rPr>
       </w:pPr>
-      <w:r>
-        <w:rPr>
-          <w:lang w:eastAsia="en-AU"/>
-        </w:rPr>
-        <w:t>Strip out or demolition works</w:t>
+      <w:proofErr w:type="gramStart"/>
+      <w:r>
+        <w:rPr>
+          <w:lang w:eastAsia="en-AU"/>
+        </w:rPr>
+        <w:t>Any and all</w:t>
+      </w:r>
+      <w:proofErr w:type="gramEnd"/>
+      <w:r>
+        <w:rPr>
+          <w:lang w:eastAsia="en-AU"/>
+        </w:rPr>
+        <w:t xml:space="preserve"> retention. </w:t>
       </w:r>
     </w:p>
     <w:p>
@@ -1125,7 +1133,45 @@
         <w:rPr>
           <w:lang w:eastAsia="en-AU"/>
         </w:rPr>
-        <w:t>Cabling from MSSB's to BMS system</w:t>
+        <w:t>Strip out or demolition works</w:t>
+      </w:r>
+      <w:r>
+        <w:rPr>
+          <w:lang w:eastAsia="en-AU"/>
+        </w:rPr>
+        <w:t xml:space="preserve">. </w:t>
+      </w:r>
+      <w:r>
+        <w:rPr>
+          <w:lang w:eastAsia="en-AU"/>
+        </w:rPr>
+        <w:t>Disconnect and make safe allowance does not include removal of existing cables</w:t>
+      </w:r>
+      <w:r>
+        <w:rPr>
+          <w:lang w:eastAsia="en-AU"/>
+        </w:rPr>
+        <w:t>;</w:t>
+      </w:r>
+      <w:r>
+        <w:rPr>
+          <w:lang w:eastAsia="en-AU"/>
+        </w:rPr>
+        <w:t xml:space="preserve"> tails in field to be stripped and </w:t>
+      </w:r>
+      <w:proofErr w:type="gramStart"/>
+      <w:r>
+        <w:rPr>
+          <w:lang w:eastAsia="en-AU"/>
+        </w:rPr>
+        <w:t>A,N</w:t>
+      </w:r>
+      <w:proofErr w:type="gramEnd"/>
+      <w:r>
+        <w:rPr>
+          <w:lang w:eastAsia="en-AU"/>
+        </w:rPr>
+        <w:t>,E to be twisted together and tapped</w:t>
       </w:r>
     </w:p>
     <w:p>
@@ -1143,7 +1189,7 @@
         <w:rPr>
           <w:lang w:eastAsia="en-AU"/>
         </w:rPr>
-        <w:t>Fire cabling from FIP.</w:t>
+        <w:t>Cabling from MSSB's to BMS system</w:t>
       </w:r>
     </w:p>
     <w:p>
@@ -1161,8 +1207,10 @@
         <w:rPr>
           <w:lang w:eastAsia="en-AU"/>
         </w:rPr>
-        <w:t xml:space="preserve">Proprietary air-conditioning controllers.  </w:t>
-      </w:r>
+        <w:t>Fire cabling from FIP.</w:t>
+      </w:r>
+      <w:bookmarkStart w:id="3" w:name="_GoBack"/>
+      <w:bookmarkEnd w:id="3"/>
     </w:p>
     <w:p>
       <w:pPr>
@@ -1179,7 +1227,7 @@
         <w:rPr>
           <w:lang w:eastAsia="en-AU"/>
         </w:rPr>
-        <w:t>All BMS works</w:t>
+        <w:t xml:space="preserve">Proprietary air-conditioning controllers.  </w:t>
       </w:r>
     </w:p>
     <w:p>
@@ -1197,7 +1245,7 @@
         <w:rPr>
           <w:lang w:eastAsia="en-AU"/>
         </w:rPr>
-        <w:t>All interfacing controls to BMS (except for BMS terminals in MSSB’s)</w:t>
+        <w:t>All BMS works</w:t>
       </w:r>
     </w:p>
     <w:p>
@@ -1215,7 +1263,7 @@
         <w:rPr>
           <w:lang w:eastAsia="en-AU"/>
         </w:rPr>
-        <w:t>Installation of cable from MSB to MSSBs</w:t>
+        <w:t>All interfacing controls to BMS (except for BMS terminals in MSSB’s)</w:t>
       </w:r>
     </w:p>
     <w:p>
@@ -1233,7 +1281,7 @@
         <w:rPr>
           <w:lang w:eastAsia="en-AU"/>
         </w:rPr>
-        <w:t xml:space="preserve">Power or control of any fans or equipment not nominated in inclusions </w:t>
+        <w:t>Installation of cable from MSB to MSSBs</w:t>
       </w:r>
     </w:p>
     <w:p>
@@ -1251,7 +1299,7 @@
         <w:rPr>
           <w:lang w:eastAsia="en-AU"/>
         </w:rPr>
-        <w:t>Mechanical or plumbing works</w:t>
+        <w:t xml:space="preserve">Power or control of any fans or equipment not nominated in inclusions </w:t>
       </w:r>
     </w:p>
     <w:p>
@@ -1269,7 +1317,7 @@
         <w:rPr>
           <w:lang w:eastAsia="en-AU"/>
         </w:rPr>
-        <w:t xml:space="preserve">Supply or installation of MSB  </w:t>
+        <w:t>Mechanical or plumbing works</w:t>
       </w:r>
     </w:p>
     <w:p>
@@ -1287,7 +1335,7 @@
         <w:rPr>
           <w:lang w:eastAsia="en-AU"/>
         </w:rPr>
-        <w:t>Supply or install of a BMCS</w:t>
+        <w:t xml:space="preserve">Supply or installation of MSB  </w:t>
       </w:r>
     </w:p>
     <w:p>
@@ -1305,19 +1353,7 @@
         <w:rPr>
           <w:lang w:eastAsia="en-AU"/>
         </w:rPr>
-        <w:t xml:space="preserve">Supply or install a </w:t>
-      </w:r>
-      <w:r>
-        <w:rPr>
-          <w:lang w:eastAsia="en-AU"/>
-        </w:rPr>
-        <w:t>DX</w:t>
-      </w:r>
-      <w:r>
-        <w:rPr>
-          <w:lang w:eastAsia="en-AU"/>
-        </w:rPr>
-        <w:t xml:space="preserve"> system Central controller </w:t>
+        <w:t>Supply or install of a BMCS</w:t>
       </w:r>
     </w:p>
     <w:p>
@@ -1335,7 +1371,19 @@
         <w:rPr>
           <w:lang w:eastAsia="en-AU"/>
         </w:rPr>
-        <w:t>For NEBB Commissioning</w:t>
+        <w:t xml:space="preserve">Supply or install a </w:t>
+      </w:r>
+      <w:r>
+        <w:rPr>
+          <w:lang w:eastAsia="en-AU"/>
+        </w:rPr>
+        <w:t>DX</w:t>
+      </w:r>
+      <w:r>
+        <w:rPr>
+          <w:lang w:eastAsia="en-AU"/>
+        </w:rPr>
+        <w:t xml:space="preserve"> system Central controller </w:t>
       </w:r>
     </w:p>
     <w:p>
@@ -1353,7 +1401,7 @@
         <w:rPr>
           <w:lang w:eastAsia="en-AU"/>
         </w:rPr>
-        <w:t>For Air or Water balance</w:t>
+        <w:t>For NEBB Commissioning</w:t>
       </w:r>
     </w:p>
     <w:p>
@@ -1371,7 +1419,7 @@
         <w:rPr>
           <w:lang w:eastAsia="en-AU"/>
         </w:rPr>
-        <w:t>Cost associated with disabling of fire alarm during construction</w:t>
+        <w:t>For Air or Water balance</w:t>
       </w:r>
     </w:p>
     <w:p>
@@ -1389,7 +1437,7 @@
         <w:rPr>
           <w:lang w:eastAsia="en-AU"/>
         </w:rPr>
-        <w:t>Supply or installation of proprietary hardware of network cabling required for HLI systems</w:t>
+        <w:t>Cost associated with disabling of fire alarm during construction</w:t>
       </w:r>
     </w:p>
     <w:p>
@@ -1407,7 +1455,7 @@
         <w:rPr>
           <w:lang w:eastAsia="en-AU"/>
         </w:rPr>
-        <w:t>Supply of NRD (non-return damper)</w:t>
+        <w:t>Supply or installation of proprietary hardware of network cabling required for HLI systems</w:t>
       </w:r>
     </w:p>
     <w:p>
@@ -1425,7 +1473,7 @@
         <w:rPr>
           <w:lang w:eastAsia="en-AU"/>
         </w:rPr>
-        <w:t>Supply or installation of smoke and fire dampers</w:t>
+        <w:t>Supply of NRD (non-return damper)</w:t>
       </w:r>
     </w:p>
     <w:p>
@@ -1443,7 +1491,7 @@
         <w:rPr>
           <w:lang w:eastAsia="en-AU"/>
         </w:rPr>
-        <w:t>Trenching, Chasing or Core Hole Drilling</w:t>
+        <w:t>Supply or installation of smoke and fire dampers</w:t>
       </w:r>
     </w:p>
     <w:p>
@@ -1461,7 +1509,7 @@
         <w:rPr>
           <w:lang w:eastAsia="en-AU"/>
         </w:rPr>
-        <w:t xml:space="preserve">Lifting Equipment </w:t>
+        <w:t>Trenching, Chasing or Core Hole Drilling</w:t>
       </w:r>
     </w:p>
     <w:p>
@@ -1479,7 +1527,7 @@
         <w:rPr>
           <w:lang w:eastAsia="en-AU"/>
         </w:rPr>
-        <w:t>NABERS or Green Star Compliance</w:t>
+        <w:t xml:space="preserve">Lifting Equipment </w:t>
       </w:r>
     </w:p>
     <w:p>
@@ -1497,6 +1545,24 @@
         <w:rPr>
           <w:lang w:eastAsia="en-AU"/>
         </w:rPr>
+        <w:t>NABERS or Green Star Compliance</w:t>
+      </w:r>
+    </w:p>
+    <w:p>
+      <w:pPr>
+        <w:pStyle w:val="AppESBodyText"/>
+        <w:numPr>
+          <w:ilvl w:val="0"/>
+          <w:numId w:val="15"/>
+        </w:numPr>
+        <w:rPr>
+          <w:lang w:eastAsia="en-AU"/>
+        </w:rPr>
+      </w:pPr>
+      <w:r>
+        <w:rPr>
+          <w:lang w:eastAsia="en-AU"/>
+        </w:rPr>
         <w:t>All demolition/make-safe works</w:t>
       </w:r>
     </w:p>
@@ -1784,6 +1850,7 @@
           <w:szCs w:val="22"/>
           <w:lang w:eastAsia="en-AU"/>
         </w:rPr>
+        <w:lastRenderedPageBreak/>
         <w:t>DX Air Conditioning</w:t>
       </w:r>
     </w:p>
@@ -1844,7 +1911,6 @@
         <w:rPr>
           <w:lang w:eastAsia="en-AU"/>
         </w:rPr>
-        <w:lastRenderedPageBreak/>
         <w:t>P</w:t>
       </w:r>
       <w:r>
@@ -5939,8 +6005,6 @@
       <w:pPr>
         <w:pStyle w:val="Heading1"/>
       </w:pPr>
-      <w:bookmarkStart w:id="3" w:name="_GoBack"/>
-      <w:bookmarkEnd w:id="3"/>
     </w:p>
     <w:p>
       <w:pPr>
@@ -5985,6 +6049,7 @@
           <w:dataBinding w:prefixMappings="xmlns:ns0='http://purl.org/dc/elements/1.1/' xmlns:ns1='http://schemas.openxmlformats.org/package/2006/metadata/core-properties' " w:xpath="/ns1:coreProperties[1]/ns1:contentStatus[1]" w:storeItemID="{6C3C8BC8-F283-45AE-878A-BAB7291924A1}"/>
           <w:text/>
         </w:sdtPr>
+        <w:sdtEndPr/>
         <w:sdtContent>
           <w:r>
             <w:rPr>
@@ -12525,6 +12590,7 @@
     <w:sig w:usb0="00000003" w:usb1="288F0000" w:usb2="00000016" w:usb3="00000000" w:csb0="00040001" w:csb1="00000000"/>
   </w:font>
   <w:font w:name="Lucida Sans">
+    <w:altName w:val="Lucida Sans"/>
     <w:panose1 w:val="020B0602030504020204"/>
     <w:charset w:val="00"/>
     <w:family w:val="swiss"/>
@@ -12612,12 +12678,14 @@
     <w:rsid w:val="004F79AA"/>
     <w:rsid w:val="0057654F"/>
     <w:rsid w:val="00600D7F"/>
+    <w:rsid w:val="007530DB"/>
     <w:rsid w:val="0078764D"/>
     <w:rsid w:val="00845DDE"/>
     <w:rsid w:val="00897676"/>
     <w:rsid w:val="009241A5"/>
     <w:rsid w:val="00942065"/>
     <w:rsid w:val="009A27BC"/>
+    <w:rsid w:val="00A57D27"/>
     <w:rsid w:val="00B20A68"/>
     <w:rsid w:val="00B76F25"/>
     <w:rsid w:val="00B84C29"/>
@@ -13346,7 +13414,7 @@
 </file>
 
 <file path=customXml/itemProps1.xml><?xml version="1.0" encoding="utf-8"?>
-<ds:datastoreItem xmlns:ds="http://schemas.openxmlformats.org/officeDocument/2006/customXml" ds:itemID="{A71F42D2-3D6F-4270-A335-891676285B15}">
+<ds:datastoreItem xmlns:ds="http://schemas.openxmlformats.org/officeDocument/2006/customXml" ds:itemID="{4C81BDB3-8984-411D-BB40-4F9896EBF312}">
   <ds:schemaRefs>
     <ds:schemaRef ds:uri="http://schemas.openxmlformats.org/officeDocument/2006/bibliography"/>
   </ds:schemaRefs>

</xml_diff>